<commit_message>
Commit Bitácora 2 Selección de Componentes y Diseño del Circuito se seleccionan los componentes necesarios para el proyecto, como el sensor, el microcontrolador Arduino, las compuertas lógicas, el visualizador y el actuador. Se comienza el diseño preliminar del circuito lógico digital, identificando las conexiones necesarias entre los componentes.
</commit_message>
<xml_diff>
--- a/Bitácora.docx
+++ b/Bitácora.docx
@@ -2,7 +2,189 @@
 <file path=word/document.xml><?xml version="1.0" encoding="utf-8"?>
 <w:document xmlns:wpc="http://schemas.microsoft.com/office/word/2010/wordprocessingCanvas" xmlns:cx="http://schemas.microsoft.com/office/drawing/2014/chartex" xmlns:cx1="http://schemas.microsoft.com/office/drawing/2015/9/8/chartex" xmlns:cx2="http://schemas.microsoft.com/office/drawing/2015/10/21/chartex" xmlns:cx3="http://schemas.microsoft.com/office/drawing/2016/5/9/chartex" xmlns:cx4="http://schemas.microsoft.com/office/drawing/2016/5/10/chartex" xmlns:cx5="http://schemas.microsoft.com/office/drawing/2016/5/11/chartex" xmlns:cx6="http://schemas.microsoft.com/office/drawing/2016/5/12/chartex" xmlns:cx7="http://schemas.microsoft.com/office/drawing/2016/5/13/chartex" xmlns:cx8="http://schemas.microsoft.com/office/drawing/2016/5/14/chartex" xmlns:mc="http://schemas.openxmlformats.org/markup-compatibility/2006" xmlns:aink="http://schemas.microsoft.com/office/drawing/2016/ink" xmlns:am3d="http://schemas.microsoft.com/office/drawing/2017/model3d" xmlns:o="urn:schemas-microsoft-com:office:office" xmlns:r="http://schemas.openxmlformats.org/officeDocument/2006/relationships" xmlns:m="http://schemas.openxmlformats.org/officeDocument/2006/math" xmlns:v="urn:schemas-microsoft-com:vml" xmlns:wp14="http://schemas.microsoft.com/office/word/2010/wordprocessingDrawing" xmlns:wp="http://schemas.openxmlformats.org/drawingml/2006/wordprocessingDrawing" xmlns:w10="urn:schemas-microsoft-com:office:word" xmlns:w="http://schemas.openxmlformats.org/wordprocessingml/2006/main" xmlns:w14="http://schemas.microsoft.com/office/word/2010/wordml" xmlns:w15="http://schemas.microsoft.com/office/word/2012/wordml" xmlns:w16cex="http://schemas.microsoft.com/office/word/2018/wordml/cex" xmlns:w16cid="http://schemas.microsoft.com/office/word/2016/wordml/cid" xmlns:w16="http://schemas.microsoft.com/office/word/2018/wordml" xmlns:w16se="http://schemas.microsoft.com/office/word/2015/wordml/symex" xmlns:wpg="http://schemas.microsoft.com/office/word/2010/wordprocessingGroup" xmlns:wpi="http://schemas.microsoft.com/office/word/2010/wordprocessingInk" xmlns:wne="http://schemas.microsoft.com/office/word/2006/wordml" xmlns:wps="http://schemas.microsoft.com/office/word/2010/wordprocessingShape" mc:Ignorable="w14 w15 w16se w16cid w16 w16cex wp14">
   <w:body>
-    <w:p/>
+    <w:p>
+      <w:pPr>
+        <w:jc w:val="center"/>
+        <w:rPr>
+          <w:lang w:val="es-MX"/>
+        </w:rPr>
+      </w:pPr>
+      <w:r>
+        <w:rPr>
+          <w:lang w:val="es-MX"/>
+        </w:rPr>
+        <w:t>BITÁCORA</w:t>
+      </w:r>
+    </w:p>
+    <w:p>
+      <w:pPr>
+        <w:jc w:val="both"/>
+        <w:rPr>
+          <w:lang w:val="es-MX"/>
+        </w:rPr>
+      </w:pPr>
+      <w:r>
+        <w:rPr>
+          <w:lang w:val="es-MX"/>
+        </w:rPr>
+        <w:t>BITÁCORA 1</w:t>
+      </w:r>
+    </w:p>
+    <w:p>
+      <w:pPr>
+        <w:tabs>
+          <w:tab w:val="left" w:pos="1360"/>
+        </w:tabs>
+        <w:jc w:val="both"/>
+        <w:rPr>
+          <w:lang w:val="es-MX"/>
+        </w:rPr>
+      </w:pPr>
+      <w:r>
+        <w:rPr>
+          <w:lang w:val="es-MX"/>
+        </w:rPr>
+        <w:t>Realización de investigación preliminar sobre componentes necesarios.</w:t>
+      </w:r>
+    </w:p>
+    <w:p>
+      <w:pPr>
+        <w:tabs>
+          <w:tab w:val="left" w:pos="1360"/>
+        </w:tabs>
+        <w:jc w:val="both"/>
+        <w:rPr>
+          <w:lang w:val="es-MX"/>
+        </w:rPr>
+      </w:pPr>
+      <w:r>
+        <w:rPr>
+          <w:lang w:val="es-MX"/>
+        </w:rPr>
+        <w:t>- Investigación sobre sensores y sus especificaciones.</w:t>
+      </w:r>
+    </w:p>
+    <w:p>
+      <w:pPr>
+        <w:tabs>
+          <w:tab w:val="left" w:pos="1360"/>
+        </w:tabs>
+        <w:jc w:val="both"/>
+        <w:rPr>
+          <w:lang w:val="es-MX"/>
+        </w:rPr>
+      </w:pPr>
+      <w:r>
+        <w:rPr>
+          <w:lang w:val="es-MX"/>
+        </w:rPr>
+        <w:t>- Búsqueda de microcontroladores compatibles con el proyecto.</w:t>
+      </w:r>
+    </w:p>
+    <w:p>
+      <w:pPr>
+        <w:tabs>
+          <w:tab w:val="left" w:pos="1360"/>
+        </w:tabs>
+        <w:jc w:val="both"/>
+        <w:rPr>
+          <w:lang w:val="es-MX"/>
+        </w:rPr>
+      </w:pPr>
+      <w:r>
+        <w:rPr>
+          <w:lang w:val="es-MX"/>
+        </w:rPr>
+        <w:t>- Identificación de componentes adicionales requeridos.</w:t>
+      </w:r>
+    </w:p>
+    <w:p>
+      <w:pPr>
+        <w:tabs>
+          <w:tab w:val="left" w:pos="1360"/>
+        </w:tabs>
+        <w:jc w:val="both"/>
+        <w:rPr>
+          <w:lang w:val="es-MX"/>
+        </w:rPr>
+      </w:pPr>
+    </w:p>
+    <w:p>
+      <w:pPr>
+        <w:tabs>
+          <w:tab w:val="left" w:pos="1360"/>
+        </w:tabs>
+        <w:jc w:val="both"/>
+        <w:rPr>
+          <w:lang w:val="es-MX"/>
+        </w:rPr>
+      </w:pPr>
+      <w:r>
+        <w:rPr>
+          <w:lang w:val="es-MX"/>
+        </w:rPr>
+        <w:t xml:space="preserve">Tabla de compuertas lógicas usando </w:t>
+      </w:r>
+      <w:proofErr w:type="spellStart"/>
+      <w:r>
+        <w:rPr>
+          <w:lang w:val="es-MX"/>
+        </w:rPr>
+        <w:t>Latex</w:t>
+      </w:r>
+      <w:proofErr w:type="spellEnd"/>
+    </w:p>
+    <w:p>
+      <w:pPr>
+        <w:tabs>
+          <w:tab w:val="left" w:pos="1360"/>
+        </w:tabs>
+        <w:jc w:val="both"/>
+        <w:rPr>
+          <w:lang w:val="es-MX"/>
+        </w:rPr>
+      </w:pPr>
+      <w:r>
+        <w:rPr>
+          <w:lang w:val="es-MX"/>
+        </w:rPr>
+        <w:drawing>
+          <wp:inline distT="0" distB="0" distL="0" distR="0" wp14:anchorId="5FA78584" wp14:editId="1FCD7E81">
+            <wp:extent cx="2053771" cy="863600"/>
+            <wp:effectExtent l="0" t="0" r="3810" b="0"/>
+            <wp:docPr id="1" name="Imagen 1"/>
+            <wp:cNvGraphicFramePr>
+              <a:graphicFrameLocks xmlns:a="http://schemas.openxmlformats.org/drawingml/2006/main" noChangeAspect="1"/>
+            </wp:cNvGraphicFramePr>
+            <a:graphic xmlns:a="http://schemas.openxmlformats.org/drawingml/2006/main">
+              <a:graphicData uri="http://schemas.openxmlformats.org/drawingml/2006/picture">
+                <pic:pic xmlns:pic="http://schemas.openxmlformats.org/drawingml/2006/picture">
+                  <pic:nvPicPr>
+                    <pic:cNvPr id="1" name=""/>
+                    <pic:cNvPicPr/>
+                  </pic:nvPicPr>
+                  <pic:blipFill>
+                    <a:blip r:embed="rId4"/>
+                    <a:stretch>
+                      <a:fillRect/>
+                    </a:stretch>
+                  </pic:blipFill>
+                  <pic:spPr>
+                    <a:xfrm>
+                      <a:off x="0" y="0"/>
+                      <a:ext cx="2071023" cy="870854"/>
+                    </a:xfrm>
+                    <a:prstGeom prst="rect">
+                      <a:avLst/>
+                    </a:prstGeom>
+                  </pic:spPr>
+                </pic:pic>
+              </a:graphicData>
+            </a:graphic>
+          </wp:inline>
+        </w:drawing>
+      </w:r>
+    </w:p>
     <w:sectPr>
       <w:pgSz w:w="12240" w:h="15840"/>
       <w:pgMar w:top="1417" w:right="1701" w:bottom="1417" w:left="1701" w:header="708" w:footer="708" w:gutter="0"/>

</xml_diff>

<commit_message>
Construcción del Circuito en Protoboard
En este commit, se realiza la construcción del circuito en una protoboard, siguiendo el diseño preliminar establecido. Se conectan los componentes de acuerdo a las especificaciones y se verifican las conexiones para asegurar su correcto funcionamiento.
</commit_message>
<xml_diff>
--- a/Bitácora.docx
+++ b/Bitácora.docx
@@ -146,6 +146,7 @@
       </w:pPr>
       <w:r>
         <w:rPr>
+          <w:noProof/>
           <w:lang w:val="es-MX"/>
         </w:rPr>
         <w:drawing>
@@ -184,6 +185,377 @@
           </wp:inline>
         </w:drawing>
       </w:r>
+    </w:p>
+    <w:p>
+      <w:pPr>
+        <w:tabs>
+          <w:tab w:val="left" w:pos="1360"/>
+        </w:tabs>
+        <w:jc w:val="both"/>
+        <w:rPr>
+          <w:lang w:val="es-MX"/>
+        </w:rPr>
+      </w:pPr>
+      <w:r>
+        <w:rPr>
+          <w:lang w:val="es-MX"/>
+        </w:rPr>
+        <w:t>BITÁCORA 2</w:t>
+      </w:r>
+    </w:p>
+    <w:p>
+      <w:pPr>
+        <w:tabs>
+          <w:tab w:val="left" w:pos="1360"/>
+        </w:tabs>
+        <w:jc w:val="both"/>
+        <w:rPr>
+          <w:lang w:val="es-MX"/>
+        </w:rPr>
+      </w:pPr>
+      <w:r>
+        <w:rPr>
+          <w:lang w:val="es-MX"/>
+        </w:rPr>
+        <w:t>Selección de componentes para el proyecto.</w:t>
+      </w:r>
+    </w:p>
+    <w:p>
+      <w:pPr>
+        <w:tabs>
+          <w:tab w:val="left" w:pos="1360"/>
+        </w:tabs>
+        <w:jc w:val="both"/>
+        <w:rPr>
+          <w:lang w:val="es-MX"/>
+        </w:rPr>
+      </w:pPr>
+      <w:r>
+        <w:rPr>
+          <w:lang w:val="es-MX"/>
+        </w:rPr>
+        <w:t>- Elección del sensor adecuado según especificaciones.</w:t>
+      </w:r>
+    </w:p>
+    <w:p>
+      <w:pPr>
+        <w:tabs>
+          <w:tab w:val="left" w:pos="1360"/>
+        </w:tabs>
+        <w:jc w:val="both"/>
+        <w:rPr>
+          <w:lang w:val="es-MX"/>
+        </w:rPr>
+      </w:pPr>
+      <w:r>
+        <w:rPr>
+          <w:lang w:val="es-MX"/>
+        </w:rPr>
+        <w:t>- Selección del microcontrolador Arduino y otros componentes.</w:t>
+      </w:r>
+    </w:p>
+    <w:p>
+      <w:pPr>
+        <w:tabs>
+          <w:tab w:val="left" w:pos="1360"/>
+        </w:tabs>
+        <w:jc w:val="both"/>
+        <w:rPr>
+          <w:lang w:val="es-MX"/>
+        </w:rPr>
+      </w:pPr>
+      <w:r>
+        <w:rPr>
+          <w:lang w:val="es-MX"/>
+        </w:rPr>
+        <w:t>Inicio del diseño preliminar del circuito lógico digital.</w:t>
+      </w:r>
+    </w:p>
+    <w:p>
+      <w:pPr>
+        <w:tabs>
+          <w:tab w:val="left" w:pos="1360"/>
+        </w:tabs>
+        <w:jc w:val="both"/>
+        <w:rPr>
+          <w:lang w:val="es-MX"/>
+        </w:rPr>
+      </w:pPr>
+      <w:r>
+        <w:rPr>
+          <w:lang w:val="es-MX"/>
+        </w:rPr>
+        <w:t>- Identificación de las conexiones necesarias entre los componentes.</w:t>
+      </w:r>
+    </w:p>
+    <w:p>
+      <w:pPr>
+        <w:tabs>
+          <w:tab w:val="left" w:pos="1360"/>
+        </w:tabs>
+        <w:jc w:val="both"/>
+        <w:rPr>
+          <w:lang w:val="es-MX"/>
+        </w:rPr>
+      </w:pPr>
+      <w:r>
+        <w:rPr>
+          <w:lang w:val="es-MX"/>
+        </w:rPr>
+        <w:drawing>
+          <wp:inline distT="0" distB="0" distL="0" distR="0" wp14:anchorId="093D4FC2" wp14:editId="10297429">
+            <wp:extent cx="1898748" cy="596931"/>
+            <wp:effectExtent l="0" t="0" r="6350" b="0"/>
+            <wp:docPr id="2" name="Imagen 2"/>
+            <wp:cNvGraphicFramePr>
+              <a:graphicFrameLocks xmlns:a="http://schemas.openxmlformats.org/drawingml/2006/main" noChangeAspect="1"/>
+            </wp:cNvGraphicFramePr>
+            <a:graphic xmlns:a="http://schemas.openxmlformats.org/drawingml/2006/main">
+              <a:graphicData uri="http://schemas.openxmlformats.org/drawingml/2006/picture">
+                <pic:pic xmlns:pic="http://schemas.openxmlformats.org/drawingml/2006/picture">
+                  <pic:nvPicPr>
+                    <pic:cNvPr id="1" name=""/>
+                    <pic:cNvPicPr/>
+                  </pic:nvPicPr>
+                  <pic:blipFill>
+                    <a:blip r:embed="rId5"/>
+                    <a:stretch>
+                      <a:fillRect/>
+                    </a:stretch>
+                  </pic:blipFill>
+                  <pic:spPr>
+                    <a:xfrm>
+                      <a:off x="0" y="0"/>
+                      <a:ext cx="1898748" cy="596931"/>
+                    </a:xfrm>
+                    <a:prstGeom prst="rect">
+                      <a:avLst/>
+                    </a:prstGeom>
+                  </pic:spPr>
+                </pic:pic>
+              </a:graphicData>
+            </a:graphic>
+          </wp:inline>
+        </w:drawing>
+      </w:r>
+    </w:p>
+    <w:p>
+      <w:pPr>
+        <w:tabs>
+          <w:tab w:val="left" w:pos="1360"/>
+        </w:tabs>
+        <w:jc w:val="both"/>
+        <w:rPr>
+          <w:lang w:val="es-MX"/>
+        </w:rPr>
+      </w:pPr>
+    </w:p>
+    <w:p>
+      <w:pPr>
+        <w:tabs>
+          <w:tab w:val="left" w:pos="1360"/>
+        </w:tabs>
+        <w:jc w:val="both"/>
+        <w:rPr>
+          <w:lang w:val="es-MX"/>
+        </w:rPr>
+      </w:pPr>
+      <w:r>
+        <w:rPr>
+          <w:lang w:val="es-MX"/>
+        </w:rPr>
+        <w:t>BITÁCORA 3</w:t>
+      </w:r>
+    </w:p>
+    <w:p>
+      <w:pPr>
+        <w:tabs>
+          <w:tab w:val="left" w:pos="1360"/>
+        </w:tabs>
+        <w:jc w:val="both"/>
+        <w:rPr>
+          <w:lang w:val="es-MX"/>
+        </w:rPr>
+      </w:pPr>
+      <w:r>
+        <w:rPr>
+          <w:lang w:val="es-MX"/>
+        </w:rPr>
+        <w:t xml:space="preserve">Construcción del circuito en una </w:t>
+      </w:r>
+      <w:proofErr w:type="spellStart"/>
+      <w:r>
+        <w:rPr>
+          <w:lang w:val="es-MX"/>
+        </w:rPr>
+        <w:t>protoboard</w:t>
+      </w:r>
+      <w:proofErr w:type="spellEnd"/>
+      <w:r>
+        <w:rPr>
+          <w:lang w:val="es-MX"/>
+        </w:rPr>
+        <w:t>.</w:t>
+      </w:r>
+    </w:p>
+    <w:p>
+      <w:pPr>
+        <w:tabs>
+          <w:tab w:val="left" w:pos="1360"/>
+        </w:tabs>
+        <w:jc w:val="both"/>
+        <w:rPr>
+          <w:lang w:val="es-MX"/>
+        </w:rPr>
+      </w:pPr>
+      <w:r>
+        <w:rPr>
+          <w:lang w:val="es-MX"/>
+        </w:rPr>
+        <w:t>- Conexión de los componentes según el diseño preliminar.</w:t>
+      </w:r>
+    </w:p>
+    <w:p>
+      <w:pPr>
+        <w:tabs>
+          <w:tab w:val="left" w:pos="1360"/>
+        </w:tabs>
+        <w:jc w:val="both"/>
+        <w:rPr>
+          <w:lang w:val="es-MX"/>
+        </w:rPr>
+      </w:pPr>
+      <w:r>
+        <w:rPr>
+          <w:lang w:val="es-MX"/>
+        </w:rPr>
+        <w:t>Verificación de las conexiones.</w:t>
+      </w:r>
+    </w:p>
+    <w:p>
+      <w:pPr>
+        <w:tabs>
+          <w:tab w:val="left" w:pos="1360"/>
+        </w:tabs>
+        <w:jc w:val="both"/>
+        <w:rPr>
+          <w:lang w:val="es-MX"/>
+        </w:rPr>
+      </w:pPr>
+      <w:r>
+        <w:rPr>
+          <w:lang w:val="es-MX"/>
+        </w:rPr>
+        <w:lastRenderedPageBreak/>
+        <w:t>- Comprobación de la integridad del circuito para asegurar su correcto funcionamiento.</w:t>
+      </w:r>
+      <w:r>
+        <w:rPr>
+          <w:lang w:val="es-MX"/>
+        </w:rPr>
+        <w:br/>
+      </w:r>
+      <w:r>
+        <w:rPr>
+          <w:lang w:val="es-MX"/>
+        </w:rPr>
+        <w:br/>
+      </w:r>
+      <w:r>
+        <w:rPr>
+          <w:lang w:val="es-MX"/>
+        </w:rPr>
+        <w:drawing>
+          <wp:inline distT="0" distB="0" distL="0" distR="0" wp14:anchorId="75E776E1" wp14:editId="247F1931">
+            <wp:extent cx="3700780" cy="2039658"/>
+            <wp:effectExtent l="0" t="0" r="0" b="0"/>
+            <wp:docPr id="3" name="Imagen 3"/>
+            <wp:cNvGraphicFramePr>
+              <a:graphicFrameLocks xmlns:a="http://schemas.openxmlformats.org/drawingml/2006/main" noChangeAspect="1"/>
+            </wp:cNvGraphicFramePr>
+            <a:graphic xmlns:a="http://schemas.openxmlformats.org/drawingml/2006/main">
+              <a:graphicData uri="http://schemas.openxmlformats.org/drawingml/2006/picture">
+                <pic:pic xmlns:pic="http://schemas.openxmlformats.org/drawingml/2006/picture">
+                  <pic:nvPicPr>
+                    <pic:cNvPr id="1" name=""/>
+                    <pic:cNvPicPr/>
+                  </pic:nvPicPr>
+                  <pic:blipFill>
+                    <a:blip r:embed="rId6"/>
+                    <a:stretch>
+                      <a:fillRect/>
+                    </a:stretch>
+                  </pic:blipFill>
+                  <pic:spPr>
+                    <a:xfrm>
+                      <a:off x="0" y="0"/>
+                      <a:ext cx="3708016" cy="2043646"/>
+                    </a:xfrm>
+                    <a:prstGeom prst="rect">
+                      <a:avLst/>
+                    </a:prstGeom>
+                  </pic:spPr>
+                </pic:pic>
+              </a:graphicData>
+            </a:graphic>
+          </wp:inline>
+        </w:drawing>
+      </w:r>
+    </w:p>
+    <w:p>
+      <w:pPr>
+        <w:tabs>
+          <w:tab w:val="left" w:pos="1360"/>
+        </w:tabs>
+        <w:jc w:val="both"/>
+        <w:rPr>
+          <w:lang w:val="es-MX"/>
+        </w:rPr>
+      </w:pPr>
+    </w:p>
+    <w:p>
+      <w:pPr>
+        <w:tabs>
+          <w:tab w:val="left" w:pos="1360"/>
+        </w:tabs>
+        <w:jc w:val="both"/>
+        <w:rPr>
+          <w:lang w:val="es-MX"/>
+        </w:rPr>
+      </w:pPr>
+    </w:p>
+    <w:p>
+      <w:pPr>
+        <w:tabs>
+          <w:tab w:val="left" w:pos="1360"/>
+        </w:tabs>
+        <w:jc w:val="both"/>
+        <w:rPr>
+          <w:lang w:val="es-MX"/>
+        </w:rPr>
+      </w:pPr>
+    </w:p>
+    <w:p>
+      <w:pPr>
+        <w:tabs>
+          <w:tab w:val="left" w:pos="1360"/>
+        </w:tabs>
+        <w:jc w:val="both"/>
+        <w:rPr>
+          <w:lang w:val="es-MX"/>
+        </w:rPr>
+      </w:pPr>
+    </w:p>
+    <w:p>
+      <w:pPr>
+        <w:tabs>
+          <w:tab w:val="left" w:pos="1360"/>
+        </w:tabs>
+        <w:jc w:val="both"/>
+        <w:rPr>
+          <w:lang w:val="es-MX"/>
+        </w:rPr>
+      </w:pPr>
     </w:p>
     <w:sectPr>
       <w:pgSz w:w="12240" w:h="15840"/>

</xml_diff>

<commit_message>
Programación del Arduino y Pruebas Iniciales
 En este commit, se programa el microcontrolador Arduino para realizar la conversión de señal analógica a digital y generar el código de Gray. Se realizan pruebas iniciales para verificar el funcionamiento del Arduino y la correcta generación del código de Gray.
</commit_message>
<xml_diff>
--- a/Bitácora.docx
+++ b/Bitácora.docx
@@ -123,16 +123,8 @@
         <w:rPr>
           <w:lang w:val="es-MX"/>
         </w:rPr>
-        <w:t xml:space="preserve">Tabla de compuertas lógicas usando </w:t>
-      </w:r>
-      <w:proofErr w:type="spellStart"/>
-      <w:r>
-        <w:rPr>
-          <w:lang w:val="es-MX"/>
-        </w:rPr>
-        <w:t>Latex</w:t>
-      </w:r>
-      <w:proofErr w:type="spellEnd"/>
+        <w:t>Tabla de compuertas lógicas usando Latex</w:t>
+      </w:r>
     </w:p>
     <w:p>
       <w:pPr>
@@ -381,21 +373,7 @@
         <w:rPr>
           <w:lang w:val="es-MX"/>
         </w:rPr>
-        <w:t xml:space="preserve">Construcción del circuito en una </w:t>
-      </w:r>
-      <w:proofErr w:type="spellStart"/>
-      <w:r>
-        <w:rPr>
-          <w:lang w:val="es-MX"/>
-        </w:rPr>
-        <w:t>protoboard</w:t>
-      </w:r>
-      <w:proofErr w:type="spellEnd"/>
-      <w:r>
-        <w:rPr>
-          <w:lang w:val="es-MX"/>
-        </w:rPr>
-        <w:t>.</w:t>
+        <w:t>Construcción del circuito en una protoboard.</w:t>
       </w:r>
     </w:p>
     <w:p>
@@ -523,6 +501,159 @@
           <w:lang w:val="es-MX"/>
         </w:rPr>
       </w:pPr>
+      <w:r>
+        <w:rPr>
+          <w:lang w:val="es-MX"/>
+        </w:rPr>
+        <w:t>BITÁCORA 4</w:t>
+      </w:r>
+    </w:p>
+    <w:p>
+      <w:pPr>
+        <w:tabs>
+          <w:tab w:val="left" w:pos="1360"/>
+        </w:tabs>
+        <w:jc w:val="both"/>
+        <w:rPr>
+          <w:lang w:val="es-MX"/>
+        </w:rPr>
+      </w:pPr>
+      <w:r>
+        <w:rPr>
+          <w:lang w:val="es-MX"/>
+        </w:rPr>
+        <w:t>Programación del microcontrolador Arduino.</w:t>
+      </w:r>
+    </w:p>
+    <w:p>
+      <w:pPr>
+        <w:tabs>
+          <w:tab w:val="left" w:pos="1360"/>
+        </w:tabs>
+        <w:jc w:val="both"/>
+        <w:rPr>
+          <w:lang w:val="es-MX"/>
+        </w:rPr>
+      </w:pPr>
+      <w:r>
+        <w:rPr>
+          <w:lang w:val="es-MX"/>
+        </w:rPr>
+        <w:t>- Implementación de la conversión de señal analógica a digital.</w:t>
+      </w:r>
+    </w:p>
+    <w:p>
+      <w:pPr>
+        <w:tabs>
+          <w:tab w:val="left" w:pos="1360"/>
+        </w:tabs>
+        <w:jc w:val="both"/>
+        <w:rPr>
+          <w:lang w:val="es-MX"/>
+        </w:rPr>
+      </w:pPr>
+      <w:r>
+        <w:rPr>
+          <w:lang w:val="es-MX"/>
+        </w:rPr>
+        <w:t>- Generación del código de Gray con 3 bits.</w:t>
+      </w:r>
+    </w:p>
+    <w:p>
+      <w:pPr>
+        <w:tabs>
+          <w:tab w:val="left" w:pos="1360"/>
+        </w:tabs>
+        <w:jc w:val="both"/>
+        <w:rPr>
+          <w:lang w:val="es-MX"/>
+        </w:rPr>
+      </w:pPr>
+      <w:r>
+        <w:rPr>
+          <w:lang w:val="es-MX"/>
+        </w:rPr>
+        <w:t>Pruebas iniciales del Arduino.</w:t>
+      </w:r>
+    </w:p>
+    <w:p>
+      <w:pPr>
+        <w:tabs>
+          <w:tab w:val="left" w:pos="1360"/>
+        </w:tabs>
+        <w:jc w:val="both"/>
+        <w:rPr>
+          <w:lang w:val="es-MX"/>
+        </w:rPr>
+      </w:pPr>
+      <w:r>
+        <w:rPr>
+          <w:lang w:val="es-MX"/>
+        </w:rPr>
+        <w:t>- Verificación del funcionamiento del conversor ADC y la generación del código de Gray.</w:t>
+      </w:r>
+    </w:p>
+    <w:p>
+      <w:pPr>
+        <w:tabs>
+          <w:tab w:val="left" w:pos="1360"/>
+        </w:tabs>
+        <w:jc w:val="both"/>
+        <w:rPr>
+          <w:lang w:val="es-MX"/>
+        </w:rPr>
+      </w:pPr>
+    </w:p>
+    <w:p>
+      <w:pPr>
+        <w:tabs>
+          <w:tab w:val="left" w:pos="1360"/>
+        </w:tabs>
+        <w:jc w:val="both"/>
+        <w:rPr>
+          <w:lang w:val="es-MX"/>
+        </w:rPr>
+      </w:pPr>
+      <w:r>
+        <w:rPr>
+          <w:lang w:val="es-MX"/>
+        </w:rPr>
+        <w:drawing>
+          <wp:inline distT="0" distB="0" distL="0" distR="0" wp14:anchorId="698A8C6F" wp14:editId="033A7B62">
+            <wp:extent cx="2273417" cy="635033"/>
+            <wp:effectExtent l="0" t="0" r="0" b="0"/>
+            <wp:docPr id="4" name="Imagen 4"/>
+            <wp:cNvGraphicFramePr>
+              <a:graphicFrameLocks xmlns:a="http://schemas.openxmlformats.org/drawingml/2006/main" noChangeAspect="1"/>
+            </wp:cNvGraphicFramePr>
+            <a:graphic xmlns:a="http://schemas.openxmlformats.org/drawingml/2006/main">
+              <a:graphicData uri="http://schemas.openxmlformats.org/drawingml/2006/picture">
+                <pic:pic xmlns:pic="http://schemas.openxmlformats.org/drawingml/2006/picture">
+                  <pic:nvPicPr>
+                    <pic:cNvPr id="1" name=""/>
+                    <pic:cNvPicPr/>
+                  </pic:nvPicPr>
+                  <pic:blipFill>
+                    <a:blip r:embed="rId7"/>
+                    <a:stretch>
+                      <a:fillRect/>
+                    </a:stretch>
+                  </pic:blipFill>
+                  <pic:spPr>
+                    <a:xfrm>
+                      <a:off x="0" y="0"/>
+                      <a:ext cx="2273417" cy="635033"/>
+                    </a:xfrm>
+                    <a:prstGeom prst="rect">
+                      <a:avLst/>
+                    </a:prstGeom>
+                  </pic:spPr>
+                </pic:pic>
+              </a:graphicData>
+            </a:graphic>
+          </wp:inline>
+        </w:drawing>
+      </w:r>
     </w:p>
     <w:p>
       <w:pPr>

</xml_diff>

<commit_message>
Integración Final del Circuito y Documentación
En este commit, se integran todos los componentes del circuito final, incluyendo el sensor, el Arduino, las compuertas lógicas, el visualizador y el actuador. Se documenta el proyecto en la bitácora, detallando cada etapa del proceso y se prepara la presentación del proyecto.
</commit_message>
<xml_diff>
--- a/Bitácora.docx
+++ b/Bitácora.docx
@@ -123,8 +123,16 @@
         <w:rPr>
           <w:lang w:val="es-MX"/>
         </w:rPr>
-        <w:t>Tabla de compuertas lógicas usando Latex</w:t>
-      </w:r>
+        <w:t xml:space="preserve">Tabla de compuertas lógicas usando </w:t>
+      </w:r>
+      <w:proofErr w:type="spellStart"/>
+      <w:r>
+        <w:rPr>
+          <w:lang w:val="es-MX"/>
+        </w:rPr>
+        <w:t>Latex</w:t>
+      </w:r>
+      <w:proofErr w:type="spellEnd"/>
     </w:p>
     <w:p>
       <w:pPr>
@@ -373,7 +381,21 @@
         <w:rPr>
           <w:lang w:val="es-MX"/>
         </w:rPr>
-        <w:t>Construcción del circuito en una protoboard.</w:t>
+        <w:t xml:space="preserve">Construcción del circuito en una </w:t>
+      </w:r>
+      <w:proofErr w:type="spellStart"/>
+      <w:r>
+        <w:rPr>
+          <w:lang w:val="es-MX"/>
+        </w:rPr>
+        <w:t>protoboard</w:t>
+      </w:r>
+      <w:proofErr w:type="spellEnd"/>
+      <w:r>
+        <w:rPr>
+          <w:lang w:val="es-MX"/>
+        </w:rPr>
+        <w:t>.</w:t>
       </w:r>
     </w:p>
     <w:p>
@@ -654,6 +676,264 @@
           </wp:inline>
         </w:drawing>
       </w:r>
+    </w:p>
+    <w:p>
+      <w:pPr>
+        <w:tabs>
+          <w:tab w:val="left" w:pos="1360"/>
+        </w:tabs>
+        <w:jc w:val="both"/>
+        <w:rPr>
+          <w:lang w:val="es-MX"/>
+        </w:rPr>
+      </w:pPr>
+    </w:p>
+    <w:p>
+      <w:pPr>
+        <w:tabs>
+          <w:tab w:val="left" w:pos="1360"/>
+        </w:tabs>
+        <w:jc w:val="both"/>
+        <w:rPr>
+          <w:lang w:val="es-MX"/>
+        </w:rPr>
+      </w:pPr>
+    </w:p>
+    <w:p>
+      <w:pPr>
+        <w:tabs>
+          <w:tab w:val="left" w:pos="1360"/>
+        </w:tabs>
+        <w:jc w:val="both"/>
+        <w:rPr>
+          <w:lang w:val="es-MX"/>
+        </w:rPr>
+      </w:pPr>
+    </w:p>
+    <w:p>
+      <w:pPr>
+        <w:tabs>
+          <w:tab w:val="left" w:pos="1360"/>
+        </w:tabs>
+        <w:jc w:val="both"/>
+        <w:rPr>
+          <w:lang w:val="es-MX"/>
+        </w:rPr>
+      </w:pPr>
+    </w:p>
+    <w:p>
+      <w:pPr>
+        <w:tabs>
+          <w:tab w:val="left" w:pos="1360"/>
+        </w:tabs>
+        <w:jc w:val="both"/>
+        <w:rPr>
+          <w:lang w:val="es-MX"/>
+        </w:rPr>
+      </w:pPr>
+    </w:p>
+    <w:p>
+      <w:pPr>
+        <w:tabs>
+          <w:tab w:val="left" w:pos="1360"/>
+        </w:tabs>
+        <w:jc w:val="both"/>
+        <w:rPr>
+          <w:lang w:val="es-MX"/>
+        </w:rPr>
+      </w:pPr>
+    </w:p>
+    <w:p>
+      <w:pPr>
+        <w:tabs>
+          <w:tab w:val="left" w:pos="1360"/>
+        </w:tabs>
+        <w:jc w:val="both"/>
+        <w:rPr>
+          <w:lang w:val="es-MX"/>
+        </w:rPr>
+      </w:pPr>
+    </w:p>
+    <w:p>
+      <w:pPr>
+        <w:tabs>
+          <w:tab w:val="left" w:pos="1360"/>
+        </w:tabs>
+        <w:jc w:val="both"/>
+        <w:rPr>
+          <w:lang w:val="es-MX"/>
+        </w:rPr>
+      </w:pPr>
+    </w:p>
+    <w:p>
+      <w:pPr>
+        <w:tabs>
+          <w:tab w:val="left" w:pos="1360"/>
+        </w:tabs>
+        <w:jc w:val="both"/>
+        <w:rPr>
+          <w:lang w:val="es-MX"/>
+        </w:rPr>
+      </w:pPr>
+    </w:p>
+    <w:p>
+      <w:pPr>
+        <w:tabs>
+          <w:tab w:val="left" w:pos="1360"/>
+        </w:tabs>
+        <w:jc w:val="both"/>
+        <w:rPr>
+          <w:lang w:val="es-MX"/>
+        </w:rPr>
+      </w:pPr>
+      <w:r>
+        <w:rPr>
+          <w:lang w:val="es-MX"/>
+        </w:rPr>
+        <w:lastRenderedPageBreak/>
+        <w:t>BITÁCORA 5</w:t>
+      </w:r>
+    </w:p>
+    <w:p>
+      <w:pPr>
+        <w:tabs>
+          <w:tab w:val="left" w:pos="1360"/>
+        </w:tabs>
+        <w:jc w:val="both"/>
+        <w:rPr>
+          <w:lang w:val="es-MX"/>
+        </w:rPr>
+      </w:pPr>
+      <w:r>
+        <w:rPr>
+          <w:lang w:val="es-MX"/>
+        </w:rPr>
+        <w:t>Integración final de todos los componentes del circuito.</w:t>
+      </w:r>
+    </w:p>
+    <w:p>
+      <w:pPr>
+        <w:tabs>
+          <w:tab w:val="left" w:pos="1360"/>
+        </w:tabs>
+        <w:jc w:val="both"/>
+        <w:rPr>
+          <w:lang w:val="es-MX"/>
+        </w:rPr>
+      </w:pPr>
+      <w:r>
+        <w:rPr>
+          <w:lang w:val="es-MX"/>
+        </w:rPr>
+        <w:t>- Conexión del sensor, Arduino, compuertas lógicas, visualizador y actuador.</w:t>
+      </w:r>
+    </w:p>
+    <w:p>
+      <w:pPr>
+        <w:tabs>
+          <w:tab w:val="left" w:pos="1360"/>
+        </w:tabs>
+        <w:jc w:val="both"/>
+        <w:rPr>
+          <w:lang w:val="es-MX"/>
+        </w:rPr>
+      </w:pPr>
+      <w:r>
+        <w:rPr>
+          <w:lang w:val="es-MX"/>
+        </w:rPr>
+        <w:t>Documentación del proyecto en la bitácora.</w:t>
+      </w:r>
+    </w:p>
+    <w:p>
+      <w:pPr>
+        <w:tabs>
+          <w:tab w:val="left" w:pos="1360"/>
+        </w:tabs>
+        <w:jc w:val="both"/>
+        <w:rPr>
+          <w:lang w:val="es-MX"/>
+        </w:rPr>
+      </w:pPr>
+      <w:r>
+        <w:rPr>
+          <w:lang w:val="es-MX"/>
+        </w:rPr>
+        <w:t>- Detalle de cada etapa del proceso de diseño y construcción.</w:t>
+      </w:r>
+    </w:p>
+    <w:p>
+      <w:pPr>
+        <w:tabs>
+          <w:tab w:val="left" w:pos="1360"/>
+        </w:tabs>
+        <w:jc w:val="both"/>
+        <w:rPr>
+          <w:lang w:val="es-MX"/>
+        </w:rPr>
+      </w:pPr>
+      <w:r>
+        <w:rPr>
+          <w:lang w:val="es-MX"/>
+        </w:rPr>
+        <w:drawing>
+          <wp:inline distT="0" distB="0" distL="0" distR="0" wp14:anchorId="07AF990D" wp14:editId="64FB60FB">
+            <wp:extent cx="2444328" cy="3731112"/>
+            <wp:effectExtent l="4445" t="0" r="0" b="0"/>
+            <wp:docPr id="5" name="Imagen 5"/>
+            <wp:cNvGraphicFramePr>
+              <a:graphicFrameLocks xmlns:a="http://schemas.openxmlformats.org/drawingml/2006/main" noChangeAspect="1"/>
+            </wp:cNvGraphicFramePr>
+            <a:graphic xmlns:a="http://schemas.openxmlformats.org/drawingml/2006/main">
+              <a:graphicData uri="http://schemas.openxmlformats.org/drawingml/2006/picture">
+                <pic:pic xmlns:pic="http://schemas.openxmlformats.org/drawingml/2006/picture">
+                  <pic:nvPicPr>
+                    <pic:cNvPr id="1" name=""/>
+                    <pic:cNvPicPr/>
+                  </pic:nvPicPr>
+                  <pic:blipFill>
+                    <a:blip r:embed="rId8"/>
+                    <a:stretch>
+                      <a:fillRect/>
+                    </a:stretch>
+                  </pic:blipFill>
+                  <pic:spPr>
+                    <a:xfrm rot="16200000">
+                      <a:off x="0" y="0"/>
+                      <a:ext cx="2451094" cy="3741440"/>
+                    </a:xfrm>
+                    <a:prstGeom prst="rect">
+                      <a:avLst/>
+                    </a:prstGeom>
+                  </pic:spPr>
+                </pic:pic>
+              </a:graphicData>
+            </a:graphic>
+          </wp:inline>
+        </w:drawing>
+      </w:r>
+    </w:p>
+    <w:p>
+      <w:pPr>
+        <w:tabs>
+          <w:tab w:val="left" w:pos="1360"/>
+        </w:tabs>
+        <w:jc w:val="both"/>
+        <w:rPr>
+          <w:lang w:val="es-MX"/>
+        </w:rPr>
+      </w:pPr>
+    </w:p>
+    <w:p>
+      <w:pPr>
+        <w:tabs>
+          <w:tab w:val="left" w:pos="1360"/>
+        </w:tabs>
+        <w:jc w:val="both"/>
+        <w:rPr>
+          <w:lang w:val="es-MX"/>
+        </w:rPr>
+      </w:pPr>
     </w:p>
     <w:p>
       <w:pPr>

</xml_diff>